<commit_message>
change director and add deep learning md
</commit_message>
<xml_diff>
--- a/上课/组合数学/组合数学/试卷/组合数学2016级试题.docx
+++ b/上课/组合数学/组合数学/试卷/组合数学2016级试题.docx
@@ -676,6 +676,7 @@
     <w:p>
       <w:pPr>
         <w:numPr>
+          <w:ilvl w:val="0"/>
           <w:numId w:val="0"/>
         </w:numPr>
         <w:rPr>
@@ -694,6 +695,7 @@
     <w:p>
       <w:pPr>
         <w:numPr>
+          <w:ilvl w:val="0"/>
           <w:numId w:val="0"/>
         </w:numPr>
         <w:rPr>
@@ -712,6 +714,7 @@
     <w:p>
       <w:pPr>
         <w:numPr>
+          <w:ilvl w:val="0"/>
           <w:numId w:val="0"/>
         </w:numPr>
         <w:rPr>
@@ -837,6 +840,7 @@
     <w:p>
       <w:pPr>
         <w:numPr>
+          <w:ilvl w:val="0"/>
           <w:numId w:val="0"/>
         </w:numPr>
         <w:rPr>
@@ -855,6 +859,7 @@
     <w:p>
       <w:pPr>
         <w:numPr>
+          <w:ilvl w:val="0"/>
           <w:numId w:val="0"/>
         </w:numPr>
         <w:rPr>
@@ -873,6 +878,7 @@
     <w:p>
       <w:pPr>
         <w:numPr>
+          <w:ilvl w:val="0"/>
           <w:numId w:val="0"/>
         </w:numPr>
         <w:rPr>
@@ -891,17 +897,19 @@
     <w:p>
       <w:pPr>
         <w:numPr>
-          <w:numId w:val="0"/>
-        </w:numPr>
-        <w:rPr>
-          <w:rFonts w:hint="eastAsia"/>
-          <w:lang w:val="en-US" w:eastAsia="zh-CN"/>
-        </w:rPr>
-      </w:pPr>
-    </w:p>
-    <w:p>
-      <w:pPr>
-        <w:numPr>
+          <w:ilvl w:val="0"/>
+          <w:numId w:val="0"/>
+        </w:numPr>
+        <w:rPr>
+          <w:rFonts w:hint="eastAsia"/>
+          <w:lang w:val="en-US" w:eastAsia="zh-CN"/>
+        </w:rPr>
+      </w:pPr>
+    </w:p>
+    <w:p>
+      <w:pPr>
+        <w:numPr>
+          <w:ilvl w:val="0"/>
           <w:numId w:val="0"/>
         </w:numPr>
         <w:rPr>
@@ -1028,6 +1036,7 @@
     <w:p>
       <w:pPr>
         <w:numPr>
+          <w:ilvl w:val="0"/>
           <w:numId w:val="0"/>
         </w:numPr>
         <w:ind w:leftChars="0"/>
@@ -1047,6 +1056,7 @@
     <w:p>
       <w:pPr>
         <w:numPr>
+          <w:ilvl w:val="0"/>
           <w:numId w:val="0"/>
         </w:numPr>
         <w:ind w:leftChars="0"/>
@@ -1066,6 +1076,7 @@
     <w:p>
       <w:pPr>
         <w:numPr>
+          <w:ilvl w:val="0"/>
           <w:numId w:val="0"/>
         </w:numPr>
         <w:ind w:leftChars="0"/>
@@ -1085,6 +1096,7 @@
     <w:p>
       <w:pPr>
         <w:numPr>
+          <w:ilvl w:val="0"/>
           <w:numId w:val="0"/>
         </w:numPr>
         <w:ind w:leftChars="0"/>
@@ -1104,6 +1116,7 @@
     <w:p>
       <w:pPr>
         <w:numPr>
+          <w:ilvl w:val="0"/>
           <w:numId w:val="0"/>
         </w:numPr>
         <w:ind w:leftChars="0"/>
@@ -1123,18 +1136,20 @@
     <w:p>
       <w:pPr>
         <w:numPr>
-          <w:numId w:val="0"/>
-        </w:numPr>
-        <w:ind w:leftChars="0"/>
-        <w:rPr>
-          <w:rFonts w:hint="eastAsia"/>
-          <w:lang w:val="en-US" w:eastAsia="zh-CN"/>
-        </w:rPr>
-      </w:pPr>
-    </w:p>
-    <w:p>
-      <w:pPr>
-        <w:numPr>
+          <w:ilvl w:val="0"/>
+          <w:numId w:val="0"/>
+        </w:numPr>
+        <w:ind w:leftChars="0"/>
+        <w:rPr>
+          <w:rFonts w:hint="eastAsia"/>
+          <w:lang w:val="en-US" w:eastAsia="zh-CN"/>
+        </w:rPr>
+      </w:pPr>
+    </w:p>
+    <w:p>
+      <w:pPr>
+        <w:numPr>
+          <w:ilvl w:val="0"/>
           <w:numId w:val="0"/>
         </w:numPr>
         <w:ind w:leftChars="0"/>
@@ -1777,6 +1792,185 @@
         </w:numPr>
         <w:ind w:leftChars="0"/>
         <w:rPr>
+          <w:rFonts w:hint="eastAsia"/>
+          <w:lang w:val="en-US" w:eastAsia="zh-CN"/>
+        </w:rPr>
+      </w:pPr>
+      <w:r>
+        <w:rPr>
+          <w:rFonts w:hint="eastAsia"/>
+          <w:lang w:val="en-US" w:eastAsia="zh-CN"/>
+        </w:rPr>
+        <w:t>(上前左)(下后右)</w:t>
+      </w:r>
+    </w:p>
+    <w:p>
+      <w:pPr>
+        <w:numPr>
+          <w:ilvl w:val="0"/>
+          <w:numId w:val="0"/>
+        </w:numPr>
+        <w:ind w:leftChars="0"/>
+        <w:rPr>
+          <w:rFonts w:hint="eastAsia"/>
+          <w:lang w:val="en-US" w:eastAsia="zh-CN"/>
+        </w:rPr>
+      </w:pPr>
+      <w:r>
+        <w:rPr>
+          <w:rFonts w:hint="eastAsia"/>
+          <w:lang w:val="en-US" w:eastAsia="zh-CN"/>
+        </w:rPr>
+        <w:t>(上左前)(下右后)</w:t>
+      </w:r>
+    </w:p>
+    <w:p>
+      <w:pPr>
+        <w:numPr>
+          <w:ilvl w:val="0"/>
+          <w:numId w:val="0"/>
+        </w:numPr>
+        <w:ind w:leftChars="0"/>
+        <w:rPr>
+          <w:rFonts w:hint="eastAsia"/>
+          <w:lang w:val="en-US" w:eastAsia="zh-CN"/>
+        </w:rPr>
+      </w:pPr>
+    </w:p>
+    <w:p>
+      <w:pPr>
+        <w:numPr>
+          <w:ilvl w:val="0"/>
+          <w:numId w:val="0"/>
+        </w:numPr>
+        <w:ind w:leftChars="0"/>
+        <w:rPr>
+          <w:rFonts w:hint="eastAsia"/>
+          <w:lang w:val="en-US" w:eastAsia="zh-CN"/>
+        </w:rPr>
+      </w:pPr>
+      <w:r>
+        <w:rPr>
+          <w:rFonts w:hint="eastAsia"/>
+          <w:lang w:val="en-US" w:eastAsia="zh-CN"/>
+        </w:rPr>
+        <w:t>(上前右)(下后左)</w:t>
+      </w:r>
+    </w:p>
+    <w:p>
+      <w:pPr>
+        <w:numPr>
+          <w:ilvl w:val="0"/>
+          <w:numId w:val="0"/>
+        </w:numPr>
+        <w:ind w:leftChars="0"/>
+        <w:rPr>
+          <w:rFonts w:hint="eastAsia"/>
+          <w:lang w:val="en-US" w:eastAsia="zh-CN"/>
+        </w:rPr>
+      </w:pPr>
+      <w:r>
+        <w:rPr>
+          <w:rFonts w:hint="eastAsia"/>
+          <w:lang w:val="en-US" w:eastAsia="zh-CN"/>
+        </w:rPr>
+        <w:t>(上右前)(下左后)</w:t>
+      </w:r>
+    </w:p>
+    <w:p>
+      <w:pPr>
+        <w:numPr>
+          <w:ilvl w:val="0"/>
+          <w:numId w:val="0"/>
+        </w:numPr>
+        <w:ind w:leftChars="0"/>
+        <w:rPr>
+          <w:rFonts w:hint="eastAsia"/>
+          <w:lang w:val="en-US" w:eastAsia="zh-CN"/>
+        </w:rPr>
+      </w:pPr>
+    </w:p>
+    <w:p>
+      <w:pPr>
+        <w:numPr>
+          <w:ilvl w:val="0"/>
+          <w:numId w:val="0"/>
+        </w:numPr>
+        <w:ind w:leftChars="0"/>
+        <w:rPr>
+          <w:rFonts w:hint="eastAsia"/>
+          <w:lang w:val="en-US" w:eastAsia="zh-CN"/>
+        </w:rPr>
+      </w:pPr>
+      <w:r>
+        <w:rPr>
+          <w:rFonts w:hint="eastAsia"/>
+          <w:lang w:val="en-US" w:eastAsia="zh-CN"/>
+        </w:rPr>
+        <w:t>(上后右)(下前左)</w:t>
+      </w:r>
+    </w:p>
+    <w:p>
+      <w:pPr>
+        <w:numPr>
+          <w:ilvl w:val="0"/>
+          <w:numId w:val="0"/>
+        </w:numPr>
+        <w:ind w:leftChars="0"/>
+        <w:rPr>
+          <w:rFonts w:hint="eastAsia"/>
+          <w:lang w:val="en-US" w:eastAsia="zh-CN"/>
+        </w:rPr>
+      </w:pPr>
+      <w:r>
+        <w:rPr>
+          <w:rFonts w:hint="eastAsia"/>
+          <w:lang w:val="en-US" w:eastAsia="zh-CN"/>
+        </w:rPr>
+        <w:t>(上右后)(下左前)</w:t>
+      </w:r>
+    </w:p>
+    <w:p>
+      <w:pPr>
+        <w:numPr>
+          <w:ilvl w:val="0"/>
+          <w:numId w:val="0"/>
+        </w:numPr>
+        <w:ind w:leftChars="0"/>
+        <w:rPr>
+          <w:rFonts w:hint="eastAsia"/>
+          <w:lang w:val="en-US" w:eastAsia="zh-CN"/>
+        </w:rPr>
+      </w:pPr>
+    </w:p>
+    <w:p>
+      <w:pPr>
+        <w:numPr>
+          <w:ilvl w:val="0"/>
+          <w:numId w:val="0"/>
+        </w:numPr>
+        <w:ind w:leftChars="0"/>
+        <w:rPr>
+          <w:rFonts w:hint="eastAsia"/>
+          <w:lang w:val="en-US" w:eastAsia="zh-CN"/>
+        </w:rPr>
+      </w:pPr>
+      <w:r>
+        <w:rPr>
+          <w:rFonts w:hint="eastAsia"/>
+          <w:lang w:val="en-US" w:eastAsia="zh-CN"/>
+        </w:rPr>
+        <w:t>(上后左)(下前右)</w:t>
+      </w:r>
+    </w:p>
+    <w:p>
+      <w:pPr>
+        <w:numPr>
+          <w:ilvl w:val="0"/>
+          <w:numId w:val="0"/>
+        </w:numPr>
+        <w:ind w:leftChars="0"/>
+        <w:rPr>
           <w:rFonts w:hint="default"/>
           <w:lang w:val="en-US" w:eastAsia="zh-CN"/>
         </w:rPr>
@@ -1786,17 +1980,385 @@
           <w:rFonts w:hint="eastAsia"/>
           <w:lang w:val="en-US" w:eastAsia="zh-CN"/>
         </w:rPr>
-        <w:t>(</w:t>
+        <w:t>(上左后)(下右前)</w:t>
+      </w:r>
+    </w:p>
+    <w:p>
+      <w:pPr>
+        <w:numPr>
+          <w:ilvl w:val="0"/>
+          <w:numId w:val="0"/>
+        </w:numPr>
+        <w:ind w:leftChars="0"/>
+        <w:rPr>
+          <w:rFonts w:hint="default"/>
+          <w:lang w:val="en-US" w:eastAsia="zh-CN"/>
+        </w:rPr>
+      </w:pPr>
+    </w:p>
+    <w:p>
+      <w:pPr>
+        <w:numPr>
+          <w:ilvl w:val="0"/>
+          <w:numId w:val="0"/>
+        </w:numPr>
+        <w:ind w:leftChars="0"/>
+        <w:rPr>
+          <w:rFonts w:hint="eastAsia"/>
+          <w:lang w:val="en-US" w:eastAsia="zh-CN"/>
+        </w:rPr>
+      </w:pPr>
+      <w:r>
+        <w:rPr>
+          <w:rFonts w:hint="eastAsia"/>
+          <w:lang w:val="en-US" w:eastAsia="zh-CN"/>
+        </w:rPr>
+        <w:t>上不动类:</w:t>
+      </w:r>
+    </w:p>
+    <w:p>
+      <w:pPr>
+        <w:numPr>
+          <w:ilvl w:val="0"/>
+          <w:numId w:val="0"/>
+        </w:numPr>
+        <w:ind w:leftChars="0"/>
+        <w:rPr>
+          <w:rFonts w:hint="default"/>
+          <w:lang w:val="en-US" w:eastAsia="zh-CN"/>
+        </w:rPr>
+      </w:pPr>
+      <w:r>
+        <w:rPr>
+          <w:rFonts w:hint="eastAsia"/>
+          <w:lang w:val="en-US" w:eastAsia="zh-CN"/>
+        </w:rPr>
+        <w:t>{(前右后左),</w:t>
+      </w:r>
+    </w:p>
+    <w:p>
+      <w:pPr>
+        <w:numPr>
+          <w:ilvl w:val="0"/>
+          <w:numId w:val="0"/>
+        </w:numPr>
+        <w:ind w:leftChars="0"/>
+        <w:rPr>
+          <w:rFonts w:hint="default"/>
+          <w:lang w:val="en-US" w:eastAsia="zh-CN"/>
+        </w:rPr>
+      </w:pPr>
+      <w:r>
+        <w:rPr>
+          <w:rFonts w:hint="eastAsia"/>
+          <w:lang w:val="en-US" w:eastAsia="zh-CN"/>
+        </w:rPr>
+        <w:t>(前后)(右左),</w:t>
+      </w:r>
+    </w:p>
+    <w:p>
+      <w:pPr>
+        <w:numPr>
+          <w:ilvl w:val="0"/>
+          <w:numId w:val="0"/>
+        </w:numPr>
+        <w:ind w:leftChars="0"/>
+        <w:rPr>
+          <w:rFonts w:hint="default"/>
+          <w:lang w:val="en-US" w:eastAsia="zh-CN"/>
+        </w:rPr>
+      </w:pPr>
+      <w:r>
+        <w:rPr>
+          <w:rFonts w:hint="eastAsia"/>
+          <w:lang w:val="en-US" w:eastAsia="zh-CN"/>
+        </w:rPr>
+        <w:t>(前左后右),</w:t>
+      </w:r>
+    </w:p>
+    <w:p>
+      <w:pPr>
+        <w:numPr>
+          <w:ilvl w:val="0"/>
+          <w:numId w:val="0"/>
+        </w:numPr>
+        <w:ind w:leftChars="0"/>
+        <w:rPr>
+          <w:rFonts w:hint="default"/>
+          <w:lang w:val="en-US" w:eastAsia="zh-CN"/>
+        </w:rPr>
+      </w:pPr>
+      <w:r>
+        <w:rPr>
+          <w:rFonts w:hint="eastAsia"/>
+          <w:lang w:val="en-US" w:eastAsia="zh-CN"/>
+        </w:rPr>
+        <w:t>不动置换}</w:t>
+      </w:r>
+    </w:p>
+    <w:p>
+      <w:pPr>
+        <w:numPr>
+          <w:ilvl w:val="0"/>
+          <w:numId w:val="0"/>
+        </w:numPr>
+        <w:ind w:leftChars="0"/>
+        <w:rPr>
+          <w:rFonts w:hint="eastAsia"/>
+          <w:lang w:val="en-US" w:eastAsia="zh-CN"/>
+        </w:rPr>
+      </w:pPr>
+    </w:p>
+    <w:p>
+      <w:pPr>
+        <w:numPr>
+          <w:ilvl w:val="0"/>
+          <w:numId w:val="0"/>
+        </w:numPr>
+        <w:ind w:leftChars="0"/>
+        <w:rPr>
+          <w:rFonts w:hint="eastAsia"/>
+          <w:lang w:val="en-US" w:eastAsia="zh-CN"/>
+        </w:rPr>
+      </w:pPr>
+      <w:r>
+        <w:rPr>
+          <w:rFonts w:hint="eastAsia"/>
+          <w:lang w:val="en-US" w:eastAsia="zh-CN"/>
+        </w:rPr>
+        <w:t>上等价类:</w:t>
+      </w:r>
+    </w:p>
+    <w:p>
+      <w:pPr>
+        <w:numPr>
+          <w:ilvl w:val="0"/>
+          <w:numId w:val="0"/>
+        </w:numPr>
+        <w:ind w:leftChars="0"/>
+        <w:rPr>
+          <w:rFonts w:hint="default"/>
+          <w:sz w:val="21"/>
+          <w:szCs w:val="22"/>
+          <w:lang w:val="en-US" w:eastAsia="zh-CN"/>
+        </w:rPr>
+      </w:pPr>
+      <w:r>
+        <w:rPr>
+          <w:rFonts w:hint="eastAsia"/>
+          <w:sz w:val="21"/>
+          <w:szCs w:val="22"/>
+          <w:lang w:val="en-US" w:eastAsia="zh-CN"/>
+        </w:rPr>
+        <w:t>{上,下,前,后,左,右}</w:t>
+      </w:r>
+    </w:p>
+    <w:p>
+      <w:pPr>
+        <w:numPr>
+          <w:ilvl w:val="0"/>
+          <w:numId w:val="0"/>
+        </w:numPr>
+        <w:ind w:leftChars="0"/>
+        <w:rPr>
+          <w:rFonts w:hint="default"/>
+          <w:lang w:val="en-US" w:eastAsia="zh-CN"/>
+        </w:rPr>
+      </w:pPr>
+    </w:p>
+    <w:p>
+      <w:pPr>
+        <w:numPr>
+          <w:ilvl w:val="0"/>
+          <w:numId w:val="2"/>
+        </w:numPr>
+        <w:ind w:left="0" w:leftChars="0" w:firstLine="0" w:firstLineChars="0"/>
+        <w:rPr>
+          <w:rFonts w:hint="eastAsia"/>
+          <w:lang w:val="en-US" w:eastAsia="zh-CN"/>
+        </w:rPr>
+      </w:pPr>
+      <w:r>
+        <w:rPr>
+          <w:rFonts w:hint="eastAsia"/>
+          <w:lang w:val="en-US" w:eastAsia="zh-CN"/>
+        </w:rPr>
+        <w:t>模式表可以表示为:</w:t>
+      </w:r>
+    </w:p>
+    <w:p>
+      <w:pPr>
+        <w:numPr>
+          <w:numId w:val="0"/>
+        </w:numPr>
+        <w:ind w:leftChars="0"/>
+        <w:rPr>
+          <w:rFonts w:hint="default"/>
+          <w:lang w:val="en-US" w:eastAsia="zh-CN"/>
+        </w:rPr>
+      </w:pPr>
+    </w:p>
+    <w:p>
+      <w:pPr>
+        <w:numPr>
+          <w:ilvl w:val="0"/>
+          <w:numId w:val="0"/>
+        </w:numPr>
+        <w:ind w:leftChars="0"/>
+        <w:rPr>
+          <w:rFonts w:ascii="宋体" w:hAnsi="宋体" w:eastAsia="宋体" w:cs="宋体"/>
+          <w:kern w:val="0"/>
+          <w:sz w:val="24"/>
+          <w:szCs w:val="24"/>
+          <w:lang w:val="en-US" w:eastAsia="zh-CN" w:bidi="ar"/>
+        </w:rPr>
+      </w:pPr>
+      <w:r>
+        <w:rPr>
+          <w:rFonts w:ascii="宋体" w:hAnsi="宋体" w:eastAsia="宋体" w:cs="宋体"/>
+          <w:kern w:val="0"/>
+          <w:sz w:val="24"/>
+          <w:szCs w:val="24"/>
+          <w:lang w:val="en-US" w:eastAsia="zh-CN" w:bidi="ar"/>
+        </w:rPr>
+        <w:drawing>
+          <wp:inline distT="0" distB="0" distL="114300" distR="114300">
+            <wp:extent cx="4272915" cy="622300"/>
+            <wp:effectExtent l="0" t="0" r="13335" b="6350"/>
+            <wp:docPr id="3" name="图片 3" descr="IMG_256"/>
+            <wp:cNvGraphicFramePr>
+              <a:graphicFrameLocks xmlns:a="http://schemas.openxmlformats.org/drawingml/2006/main" noChangeAspect="1"/>
+            </wp:cNvGraphicFramePr>
+            <a:graphic xmlns:a="http://schemas.openxmlformats.org/drawingml/2006/main">
+              <a:graphicData uri="http://schemas.openxmlformats.org/drawingml/2006/picture">
+                <pic:pic xmlns:pic="http://schemas.openxmlformats.org/drawingml/2006/picture">
+                  <pic:nvPicPr>
+                    <pic:cNvPr id="3" name="图片 3" descr="IMG_256"/>
+                    <pic:cNvPicPr>
+                      <a:picLocks noChangeAspect="1"/>
+                    </pic:cNvPicPr>
+                  </pic:nvPicPr>
+                  <pic:blipFill>
+                    <a:blip r:embed="rId6"/>
+                    <a:stretch>
+                      <a:fillRect/>
+                    </a:stretch>
+                  </pic:blipFill>
+                  <pic:spPr>
+                    <a:xfrm>
+                      <a:off x="0" y="0"/>
+                      <a:ext cx="4272915" cy="622300"/>
+                    </a:xfrm>
+                    <a:prstGeom prst="rect">
+                      <a:avLst/>
+                    </a:prstGeom>
+                    <a:noFill/>
+                    <a:ln w="9525">
+                      <a:noFill/>
+                    </a:ln>
+                  </pic:spPr>
+                </pic:pic>
+              </a:graphicData>
+            </a:graphic>
+          </wp:inline>
+        </w:drawing>
+      </w:r>
+    </w:p>
+    <w:p>
+      <w:pPr>
+        <w:numPr>
+          <w:ilvl w:val="0"/>
+          <w:numId w:val="0"/>
+        </w:numPr>
+        <w:ind w:leftChars="0"/>
+        <w:rPr>
+          <w:rFonts w:hint="eastAsia" w:ascii="宋体" w:hAnsi="宋体" w:eastAsia="宋体" w:cs="宋体"/>
+          <w:kern w:val="0"/>
+          <w:sz w:val="24"/>
+          <w:szCs w:val="24"/>
+          <w:lang w:val="en-US" w:eastAsia="zh-CN" w:bidi="ar"/>
+        </w:rPr>
+      </w:pPr>
+      <w:r>
+        <w:rPr>
+          <w:rFonts w:hint="eastAsia" w:ascii="宋体" w:hAnsi="宋体" w:eastAsia="宋体" w:cs="宋体"/>
+          <w:kern w:val="0"/>
+          <w:sz w:val="24"/>
+          <w:szCs w:val="24"/>
+          <w:lang w:val="en-US" w:eastAsia="zh-CN" w:bidi="ar"/>
+        </w:rPr>
+        <w:t>展开可得r^5y的系数为:</w:t>
+      </w:r>
+    </w:p>
+    <w:p>
+      <w:pPr>
+        <w:numPr>
+          <w:ilvl w:val="0"/>
+          <w:numId w:val="0"/>
+        </w:numPr>
+        <w:ind w:leftChars="0"/>
+        <w:rPr>
+          <w:rFonts w:hint="eastAsia" w:ascii="宋体" w:hAnsi="宋体" w:eastAsia="宋体" w:cs="宋体"/>
+          <w:kern w:val="0"/>
+          <w:sz w:val="24"/>
+          <w:szCs w:val="24"/>
+          <w:lang w:val="en-US" w:eastAsia="zh-CN" w:bidi="ar"/>
+        </w:rPr>
+      </w:pPr>
+      <w:r>
+        <w:rPr>
+          <w:rFonts w:hint="eastAsia" w:ascii="宋体" w:hAnsi="宋体" w:eastAsia="宋体" w:cs="宋体"/>
+          <w:kern w:val="0"/>
+          <w:sz w:val="24"/>
+          <w:szCs w:val="24"/>
+          <w:lang w:val="en-US" w:eastAsia="zh-CN" w:bidi="ar"/>
+        </w:rPr>
+        <w:t>1</w:t>
+      </w:r>
+    </w:p>
+    <w:p>
+      <w:pPr>
+        <w:numPr>
+          <w:ilvl w:val="0"/>
+          <w:numId w:val="0"/>
+        </w:numPr>
+        <w:ind w:leftChars="0"/>
+        <w:rPr>
+          <w:rFonts w:hint="eastAsia" w:ascii="宋体" w:hAnsi="宋体" w:eastAsia="宋体" w:cs="宋体"/>
+          <w:kern w:val="0"/>
+          <w:sz w:val="24"/>
+          <w:szCs w:val="24"/>
+          <w:lang w:val="en-US" w:eastAsia="zh-CN" w:bidi="ar"/>
+        </w:rPr>
+      </w:pPr>
+    </w:p>
+    <w:p>
+      <w:pPr>
+        <w:numPr>
+          <w:ilvl w:val="0"/>
+          <w:numId w:val="0"/>
+        </w:numPr>
+        <w:ind w:leftChars="0"/>
+        <w:rPr>
+          <w:rFonts w:hint="default" w:ascii="宋体" w:hAnsi="宋体" w:eastAsia="宋体" w:cs="宋体"/>
+          <w:kern w:val="0"/>
+          <w:sz w:val="24"/>
+          <w:szCs w:val="24"/>
+          <w:lang w:val="en-US" w:eastAsia="zh-CN" w:bidi="ar"/>
+        </w:rPr>
+      </w:pPr>
+      <w:r>
+        <w:rPr>
+          <w:rFonts w:hint="eastAsia" w:ascii="宋体" w:hAnsi="宋体" w:eastAsia="宋体" w:cs="宋体"/>
+          <w:kern w:val="0"/>
+          <w:sz w:val="24"/>
+          <w:szCs w:val="24"/>
+          <w:lang w:val="en-US" w:eastAsia="zh-CN" w:bidi="ar"/>
+        </w:rPr>
+        <w:t>七.从m+n个物品中取r个,可以考虑枚举从前m个中取i个,在后个中取r-i个</w:t>
       </w:r>
       <w:bookmarkStart w:id="0" w:name="_GoBack"/>
       <w:bookmarkEnd w:id="0"/>
-      <w:r>
-        <w:rPr>
-          <w:rFonts w:hint="eastAsia"/>
-          <w:lang w:val="en-US" w:eastAsia="zh-CN"/>
-        </w:rPr>
-        <w:t>)</w:t>
-      </w:r>
     </w:p>
     <w:p>
       <w:pPr>
@@ -1830,7 +2392,6 @@
           <w:ilvl w:val="0"/>
           <w:numId w:val="0"/>
         </w:numPr>
-        <w:ind w:leftChars="0"/>
         <w:rPr>
           <w:rFonts w:hint="default"/>
           <w:lang w:val="en-US" w:eastAsia="zh-CN"/>
@@ -1839,50 +2400,11 @@
     </w:p>
     <w:p>
       <w:pPr>
-        <w:numPr>
-          <w:ilvl w:val="0"/>
-          <w:numId w:val="0"/>
-        </w:numPr>
-        <w:ind w:leftChars="0"/>
-        <w:rPr>
-          <w:rFonts w:hint="default"/>
-          <w:lang w:val="en-US" w:eastAsia="zh-CN"/>
-        </w:rPr>
-      </w:pPr>
-    </w:p>
-    <w:p>
-      <w:pPr>
-        <w:numPr>
-          <w:numId w:val="0"/>
-        </w:numPr>
-        <w:ind w:leftChars="0"/>
-        <w:rPr>
-          <w:rFonts w:hint="default"/>
-          <w:lang w:val="en-US" w:eastAsia="zh-CN"/>
-        </w:rPr>
-      </w:pPr>
-    </w:p>
-    <w:p>
-      <w:pPr>
-        <w:numPr>
-          <w:numId w:val="0"/>
-        </w:numPr>
-        <w:ind w:leftChars="0"/>
-        <w:rPr>
-          <w:rFonts w:hint="default"/>
-          <w:lang w:val="en-US" w:eastAsia="zh-CN"/>
-        </w:rPr>
-      </w:pPr>
-    </w:p>
-    <w:p>
-      <w:pPr>
-        <w:numPr>
-          <w:numId w:val="0"/>
-        </w:numPr>
-        <w:rPr>
-          <w:rFonts w:hint="default"/>
-          <w:lang w:val="en-US" w:eastAsia="zh-CN"/>
-        </w:rPr>
+        <w:keepNext w:val="0"/>
+        <w:keepLines w:val="0"/>
+        <w:widowControl/>
+        <w:suppressLineNumbers w:val="0"/>
+        <w:jc w:val="left"/>
       </w:pPr>
     </w:p>
     <w:p>
@@ -1958,7 +2480,7 @@
   <w:docDefaults>
     <w:rPrDefault>
       <w:rPr>
-        <w:rFonts w:asciiTheme="minorHAnsi" w:hAnsiTheme="minorHAnsi" w:eastAsiaTheme="minorEastAsia" w:cstheme="minorBidi"/>
+        <w:rFonts w:ascii="Times New Roman" w:hAnsi="Times New Roman" w:eastAsia="宋体" w:cs="Times New Roman"/>
       </w:rPr>
     </w:rPrDefault>
     <w:pPrDefault/>

</xml_diff>